<commit_message>
carpetas para el inicio de clase sobre vectores
</commit_message>
<xml_diff>
--- a/6_numerico/2_programa_curso/3_program_numeric_methods.docx
+++ b/6_numerico/2_programa_curso/3_program_numeric_methods.docx
@@ -10020,6 +10020,21 @@
                 <w:rFonts w:asciiTheme="minorHAnsi" w:hAnsiTheme="minorHAnsi"/>
               </w:rPr>
             </w:pPr>
+            <w:r>
+              <w:rPr>
+                <w:rFonts w:asciiTheme="minorHAnsi" w:hAnsiTheme="minorHAnsi"/>
+              </w:rPr>
+              <w:t>Canal @dimathdata</w:t>
+            </w:r>
+          </w:p>
+          <w:p>
+            <w:pPr>
+              <w:pStyle w:val="Prrafodelista"/>
+              <w:ind w:left="360"/>
+              <w:rPr>
+                <w:rFonts w:asciiTheme="minorHAnsi" w:hAnsiTheme="minorHAnsi"/>
+              </w:rPr>
+            </w:pPr>
           </w:p>
         </w:tc>
       </w:tr>
@@ -11176,7 +11191,7 @@
                 <w:sz w:val="22"/>
                 <w:szCs w:val="22"/>
               </w:rPr>
-              <w:t xml:space="preserve">es profesor emérito de la Universidad Estatal de Pensilvania (EE.UU.), y el libro </w:t>
+              <w:t xml:space="preserve">es profesor emérito de la </w:t>
             </w:r>
             <w:r>
               <w:rPr>
@@ -11185,7 +11200,7 @@
                 <w:szCs w:val="22"/>
               </w:rPr>
               <w:lastRenderedPageBreak/>
-              <w:t xml:space="preserve">está ampliamente adoptado en universidades de América Latina por su adaptabilidad a planes de estudio inspirados en el modelo norteamericano.  </w:t>
+              <w:t xml:space="preserve">Universidad Estatal de Pensilvania (EE.UU.), y el libro está ampliamente adoptado en universidades de América Latina por su adaptabilidad a planes de estudio inspirados en el modelo norteamericano.  </w:t>
             </w:r>
           </w:p>
           <w:p>
@@ -11510,7 +11525,7 @@
                 <w:sz w:val="22"/>
                 <w:szCs w:val="22"/>
               </w:rPr>
-              <w:t xml:space="preserve"> con un equilibrio entre teoría y aplicaciones, dirigido a estudiantes de ciencias e ingenierías. Su adopción en América Latina refleja la globalización de los modelos pedagógicos anglosajones, </w:t>
+              <w:t xml:space="preserve"> con un equilibrio entre teoría y aplicaciones, dirigido a estudiantes de ciencias e ingenierías. Su adopción en América Latina refleja la </w:t>
             </w:r>
             <w:r>
               <w:rPr>
@@ -11519,7 +11534,7 @@
                 <w:szCs w:val="22"/>
               </w:rPr>
               <w:lastRenderedPageBreak/>
-              <w:t xml:space="preserve">aunque adaptados a necesidades regionales.  </w:t>
+              <w:t xml:space="preserve">globalización de los modelos pedagógicos anglosajones, aunque adaptados a necesidades regionales.  </w:t>
             </w:r>
           </w:p>
           <w:p>
@@ -17359,7 +17374,6 @@
     <w:rsid w:val="0040050A"/>
     <w:rsid w:val="00460788"/>
     <w:rsid w:val="004A2FDE"/>
-    <w:rsid w:val="004D331A"/>
     <w:rsid w:val="004E7AE5"/>
     <w:rsid w:val="004F2CC2"/>
     <w:rsid w:val="004F4259"/>
@@ -17368,6 +17382,7 @@
     <w:rsid w:val="005A1DB9"/>
     <w:rsid w:val="005B4C9E"/>
     <w:rsid w:val="00660BD7"/>
+    <w:rsid w:val="006858DE"/>
     <w:rsid w:val="00732919"/>
     <w:rsid w:val="007455D0"/>
     <w:rsid w:val="00784C4C"/>

</xml_diff>